<commit_message>
Update Hafsa project research in Planning.md
</commit_message>
<xml_diff>
--- a/Project Proposal Questionnaire _GroupSubmission.docx
+++ b/Project Proposal Questionnaire _GroupSubmission.docx
@@ -14,8 +14,13 @@
         <w:t xml:space="preserve">: </w:t>
       </w:r>
       <w:r>
-        <w:t xml:space="preserve"> LibraryInventory</w:t>
-      </w:r>
+        <w:t xml:space="preserve"> </w:t>
+      </w:r>
+      <w:proofErr w:type="spellStart"/>
+      <w:r>
+        <w:t>LibraryInventory</w:t>
+      </w:r>
+      <w:proofErr w:type="spellEnd"/>
     </w:p>
     <w:p>
       <w:pPr>
@@ -73,8 +78,20 @@
       </w:r>
       <w:r>
         <w:tab/>
-        <w:t>Haris Rovcanin</w:t>
-      </w:r>
+      </w:r>
+      <w:proofErr w:type="spellStart"/>
+      <w:r>
+        <w:t>Haris</w:t>
+      </w:r>
+      <w:proofErr w:type="spellEnd"/>
+      <w:r>
+        <w:t xml:space="preserve"> </w:t>
+      </w:r>
+      <w:proofErr w:type="spellStart"/>
+      <w:r>
+        <w:t>Rovcanin</w:t>
+      </w:r>
+      <w:proofErr w:type="spellEnd"/>
       <w:r>
         <w:tab/>
       </w:r>
@@ -89,36 +106,77 @@
       <w:pPr>
         <w:rPr>
           <w:u w:val="single"/>
+          <w:lang w:val="fr-FR"/>
         </w:rPr>
       </w:pPr>
       <w:r>
-        <w:t>3)</w:t>
-      </w:r>
-      <w:r>
-        <w:tab/>
-        <w:t>Vincent PICOT</w:t>
-      </w:r>
-      <w:r>
-        <w:tab/>
-      </w:r>
-      <w:r>
-        <w:tab/>
-        <w:t>gr9185</w:t>
-      </w:r>
-    </w:p>
-    <w:p/>
-    <w:p>
-      <w:pPr>
         <w:rPr>
           <w:lang w:val="fr-FR"/>
         </w:rPr>
-      </w:pPr>
+        <w:t>3)</w:t>
+      </w:r>
       <w:r>
         <w:rPr>
           <w:lang w:val="fr-FR"/>
         </w:rPr>
-        <w:t>Project Proposal Questionnaire:</w:t>
-      </w:r>
+        <w:tab/>
+        <w:t>Vincent PICOT</w:t>
+      </w:r>
+      <w:r>
+        <w:rPr>
+          <w:lang w:val="fr-FR"/>
+        </w:rPr>
+        <w:tab/>
+      </w:r>
+      <w:r>
+        <w:rPr>
+          <w:lang w:val="fr-FR"/>
+        </w:rPr>
+        <w:tab/>
+        <w:t>gr9185</w:t>
+      </w:r>
+    </w:p>
+    <w:p>
+      <w:pPr>
+        <w:rPr>
+          <w:lang w:val="fr-FR"/>
+        </w:rPr>
+      </w:pPr>
+    </w:p>
+    <w:p>
+      <w:pPr>
+        <w:rPr>
+          <w:lang w:val="fr-FR"/>
+        </w:rPr>
+      </w:pPr>
+      <w:r>
+        <w:rPr>
+          <w:lang w:val="fr-FR"/>
+        </w:rPr>
+        <w:t xml:space="preserve">Project </w:t>
+      </w:r>
+      <w:proofErr w:type="spellStart"/>
+      <w:r>
+        <w:rPr>
+          <w:lang w:val="fr-FR"/>
+        </w:rPr>
+        <w:t>Proposal</w:t>
+      </w:r>
+      <w:proofErr w:type="spellEnd"/>
+      <w:r>
+        <w:rPr>
+          <w:lang w:val="fr-FR"/>
+        </w:rPr>
+        <w:t xml:space="preserve"> </w:t>
+      </w:r>
+      <w:proofErr w:type="gramStart"/>
+      <w:r>
+        <w:rPr>
+          <w:lang w:val="fr-FR"/>
+        </w:rPr>
+        <w:t>Questionnaire:</w:t>
+      </w:r>
+      <w:proofErr w:type="gramEnd"/>
     </w:p>
     <w:p>
       <w:pPr>
@@ -161,8 +219,13 @@
       <w:pPr>
         <w:pStyle w:val="ListParagraph"/>
       </w:pPr>
-      <w:r>
-        <w:t>No we did not as we don’t know yet how our application will looks like or be organized.</w:t>
+      <w:proofErr w:type="gramStart"/>
+      <w:r>
+        <w:t>No</w:t>
+      </w:r>
+      <w:proofErr w:type="gramEnd"/>
+      <w:r>
+        <w:t xml:space="preserve"> we did not as we don’t know yet how our application will looks like or be organized.</w:t>
       </w:r>
     </w:p>
     <w:p>
@@ -182,7 +245,20 @@
         <w:t xml:space="preserve">What </w:t>
       </w:r>
       <w:r>
-        <w:t>type of project are you doing (CRUD – Game – Data science – etc )?</w:t>
+        <w:t xml:space="preserve">type of project are you doing (CRUD – Game – Data science – </w:t>
+      </w:r>
+      <w:proofErr w:type="spellStart"/>
+      <w:proofErr w:type="gramStart"/>
+      <w:r>
+        <w:t>etc</w:t>
+      </w:r>
+      <w:proofErr w:type="spellEnd"/>
+      <w:r>
+        <w:t xml:space="preserve"> )</w:t>
+      </w:r>
+      <w:proofErr w:type="gramEnd"/>
+      <w:r>
+        <w:t>?</w:t>
       </w:r>
       <w:r>
         <w:t xml:space="preserve"> </w:t>
@@ -429,8 +505,6 @@
       <w:r>
         <w:tab/>
       </w:r>
-      <w:bookmarkStart w:id="0" w:name="_GoBack"/>
-      <w:bookmarkEnd w:id="0"/>
     </w:p>
     <w:p>
       <w:pPr>
@@ -441,8 +515,13 @@
         </w:numPr>
       </w:pPr>
       <w:r>
-        <w:t>Did you add your tasks to your project management tool? Which tool are you using? E.g. Project in Github</w:t>
-      </w:r>
+        <w:t xml:space="preserve">Did you add your tasks to your project management tool? Which tool are you using? E.g. Project in </w:t>
+      </w:r>
+      <w:proofErr w:type="spellStart"/>
+      <w:r>
+        <w:t>Github</w:t>
+      </w:r>
+      <w:proofErr w:type="spellEnd"/>
     </w:p>
     <w:p>
       <w:pPr>
@@ -475,7 +554,37 @@
       <w:pPr>
         <w:pStyle w:val="ListParagraph"/>
       </w:pPr>
-    </w:p>
+      <w:bookmarkStart w:id="0" w:name="_GoBack"/>
+      <w:r>
+        <w:t>Hafsa</w:t>
+      </w:r>
+      <w:r>
+        <w:t xml:space="preserve"> and </w:t>
+      </w:r>
+      <w:proofErr w:type="spellStart"/>
+      <w:r>
+        <w:t>Haris</w:t>
+      </w:r>
+      <w:proofErr w:type="spellEnd"/>
+      <w:r>
+        <w:t xml:space="preserve"> </w:t>
+      </w:r>
+      <w:r>
+        <w:t>are</w:t>
+      </w:r>
+      <w:r>
+        <w:t xml:space="preserve"> familiar with the concept of OOP but never really went into it.</w:t>
+      </w:r>
+    </w:p>
+    <w:p>
+      <w:pPr>
+        <w:pStyle w:val="ListParagraph"/>
+      </w:pPr>
+      <w:r>
+        <w:t>Vincent knows both OOP concept and UML diagrams. He worked a lot with OOP.</w:t>
+      </w:r>
+    </w:p>
+    <w:bookmarkEnd w:id="0"/>
     <w:p/>
     <w:p/>
     <w:sectPr>

</xml_diff>